<commit_message>
Automatically select file after creation with NSWorkspace, user clicks 'enter' to enter renaming mode
</commit_message>
<xml_diff>
--- a/MacNewFile Project Logs.docx
+++ b/MacNewFile Project Logs.docx
@@ -123,7 +123,113 @@
         </w:numPr>
       </w:pPr>
       <w:r>
-        <w:t>Instead of creating file directly, tried using AppleScript and running a terminal command, but still gets rejected by Sandbox</w:t>
+        <w:t xml:space="preserve">Instead of creating file directly, tried using AppleScript and running a terminal command, but still gets rejected by </w:t>
+      </w:r>
+      <w:proofErr w:type="gramStart"/>
+      <w:r>
+        <w:t>Sandbox</w:t>
+      </w:r>
+      <w:proofErr w:type="gramEnd"/>
+    </w:p>
+    <w:p>
+      <w:pPr>
+        <w:pStyle w:val="ListParagraph"/>
+        <w:numPr>
+          <w:ilvl w:val="0"/>
+          <w:numId w:val="1"/>
+        </w:numPr>
+      </w:pPr>
+      <w:r>
+        <w:t xml:space="preserve">Use entitlement on top of AppleScript to bypass sandboxing, and it now </w:t>
+      </w:r>
+      <w:proofErr w:type="gramStart"/>
+      <w:r>
+        <w:t>works</w:t>
+      </w:r>
+      <w:proofErr w:type="gramEnd"/>
+    </w:p>
+    <w:p>
+      <w:pPr>
+        <w:pStyle w:val="ListParagraph"/>
+        <w:numPr>
+          <w:ilvl w:val="0"/>
+          <w:numId w:val="1"/>
+        </w:numPr>
+      </w:pPr>
+      <w:r>
+        <w:t xml:space="preserve">Want to implement an automatic rename of the file so the user doesn’t have to select the </w:t>
+      </w:r>
+      <w:proofErr w:type="gramStart"/>
+      <w:r>
+        <w:t>file</w:t>
+      </w:r>
+      <w:proofErr w:type="gramEnd"/>
+    </w:p>
+    <w:p>
+      <w:pPr>
+        <w:pStyle w:val="ListParagraph"/>
+        <w:numPr>
+          <w:ilvl w:val="1"/>
+          <w:numId w:val="1"/>
+        </w:numPr>
+      </w:pPr>
+      <w:r>
+        <w:t xml:space="preserve">Tried making a script that automatically selects the file and then goes into rename </w:t>
+      </w:r>
+      <w:proofErr w:type="gramStart"/>
+      <w:r>
+        <w:t>mode</w:t>
+      </w:r>
+      <w:proofErr w:type="gramEnd"/>
+      <w:r>
+        <w:t xml:space="preserve"> but sandbox blocked it</w:t>
+      </w:r>
+    </w:p>
+    <w:p>
+      <w:pPr>
+        <w:pStyle w:val="ListParagraph"/>
+        <w:numPr>
+          <w:ilvl w:val="1"/>
+          <w:numId w:val="1"/>
+        </w:numPr>
+      </w:pPr>
+      <w:r>
+        <w:t xml:space="preserve">Switched to </w:t>
+      </w:r>
+      <w:proofErr w:type="spellStart"/>
+      <w:r>
+        <w:t>NSWorkspace</w:t>
+      </w:r>
+      <w:proofErr w:type="spellEnd"/>
+      <w:r>
+        <w:t xml:space="preserve">, tested selecting the file automatically by passing in the entire </w:t>
+      </w:r>
+      <w:proofErr w:type="spellStart"/>
+      <w:r>
+        <w:t>filepath</w:t>
+      </w:r>
+      <w:proofErr w:type="spellEnd"/>
+      <w:r>
+        <w:t xml:space="preserve"> </w:t>
+      </w:r>
+      <w:proofErr w:type="spellStart"/>
+      <w:proofErr w:type="gramStart"/>
+      <w:r>
+        <w:t>url</w:t>
+      </w:r>
+      <w:proofErr w:type="spellEnd"/>
+      <w:proofErr w:type="gramEnd"/>
+    </w:p>
+    <w:p>
+      <w:pPr>
+        <w:pStyle w:val="ListParagraph"/>
+        <w:numPr>
+          <w:ilvl w:val="1"/>
+          <w:numId w:val="1"/>
+        </w:numPr>
+      </w:pPr>
+      <w:r>
+        <w:t>User can just press enter and it will open renaming mode</w:t>
       </w:r>
     </w:p>
     <w:sectPr>
@@ -154,7 +260,7 @@
         <w:rFonts w:ascii="Symbol" w:hAnsi="Symbol" w:hint="default"/>
       </w:rPr>
     </w:lvl>
-    <w:lvl w:ilvl="1" w:tplc="04090003" w:tentative="1">
+    <w:lvl w:ilvl="1" w:tplc="04090003">
       <w:start w:val="1"/>
       <w:numFmt w:val="bullet"/>
       <w:lvlText w:val="o"/>

</xml_diff>